<commit_message>
player health & wallet fix
</commit_message>
<xml_diff>
--- a/ETC/seh00n_todo.docx
+++ b/ETC/seh00n_todo.docx
@@ -85,95 +85,451 @@
         </w:rPr>
         <w:t>)</w:t>
       </w:r>
+    </w:p>
+    <w:p>
+      <w:r>
+        <w:rPr>
+          <w:rFonts w:hint="eastAsia"/>
+        </w:rPr>
+        <w:t xml:space="preserve">플레이어 </w:t>
+      </w:r>
+      <w:r>
+        <w:rPr>
+          <w:rFonts w:hint="eastAsia"/>
+        </w:rPr>
+        <w:t>이동,</w:t>
+      </w:r>
+      <w:r>
+        <w:t xml:space="preserve"> </w:t>
+      </w:r>
+      <w:r>
+        <w:rPr>
+          <w:rFonts w:hint="eastAsia"/>
+        </w:rPr>
+        <w:t>공격,</w:t>
+      </w:r>
+      <w:r>
+        <w:t xml:space="preserve"> </w:t>
+      </w:r>
+      <w:r>
+        <w:rPr>
+          <w:rFonts w:hint="eastAsia"/>
+        </w:rPr>
+        <w:t>체력</w:t>
+      </w:r>
+      <w:r>
+        <w:t xml:space="preserve">, </w:t>
+      </w:r>
+      <w:r>
+        <w:rPr>
+          <w:rFonts w:hint="eastAsia"/>
+        </w:rPr>
+        <w:t>스</w:t>
+      </w:r>
+      <w:r>
+        <w:rPr>
+          <w:rFonts w:hint="eastAsia"/>
+        </w:rPr>
+        <w:t>탯</w:t>
+      </w:r>
+      <w:r>
+        <w:t>(</w:t>
+      </w:r>
+      <w:r>
+        <w:rPr>
+          <w:rFonts w:hint="eastAsia"/>
+        </w:rPr>
+        <w:t>강화는 나중에</w:t>
+      </w:r>
+      <w:r>
+        <w:t xml:space="preserve">), </w:t>
+      </w:r>
+      <w:r>
+        <w:rPr>
+          <w:rFonts w:hint="eastAsia"/>
+        </w:rPr>
+        <w:t>애니메이션</w:t>
+      </w:r>
+    </w:p>
+    <w:p>
+      <w:r>
+        <w:rPr>
+          <w:rFonts w:hint="eastAsia"/>
+        </w:rPr>
+        <w:t xml:space="preserve">돈 획득(메서드 만들어 두면 몬스터 맡은 애가 </w:t>
+      </w:r>
+      <w:proofErr w:type="spellStart"/>
+      <w:r>
+        <w:rPr>
+          <w:rFonts w:hint="eastAsia"/>
+        </w:rPr>
+        <w:t>몬스터랑</w:t>
+      </w:r>
+      <w:proofErr w:type="spellEnd"/>
+      <w:r>
+        <w:rPr>
+          <w:rFonts w:hint="eastAsia"/>
+        </w:rPr>
+        <w:t xml:space="preserve"> 연결</w:t>
+      </w:r>
+      <w:r>
+        <w:t>)</w:t>
+      </w:r>
+    </w:p>
+    <w:p>
+      <w:r>
+        <w:rPr>
+          <w:rFonts w:hint="eastAsia"/>
+        </w:rPr>
+        <w:t>돈 저장</w:t>
+      </w:r>
+    </w:p>
+    <w:p>
+      <w:pPr>
+        <w:rPr>
+          <w:rFonts w:hint="eastAsia"/>
+        </w:rPr>
+      </w:pPr>
+      <w:r>
+        <w:rPr>
+          <w:rFonts w:hint="eastAsia"/>
+        </w:rPr>
+        <w:t>돈 획득,</w:t>
+      </w:r>
+      <w:r>
+        <w:t xml:space="preserve"> </w:t>
+      </w:r>
+      <w:r>
+        <w:rPr>
+          <w:rFonts w:hint="eastAsia"/>
+        </w:rPr>
+        <w:t>사용 이펙트</w:t>
+      </w:r>
+    </w:p>
+    <w:p>
+      <w:r>
+        <w:rPr>
+          <w:rFonts w:hint="eastAsia"/>
+        </w:rPr>
+        <w:t>체력 회복,</w:t>
+      </w:r>
+      <w:r>
+        <w:t xml:space="preserve"> </w:t>
+      </w:r>
+      <w:r>
+        <w:rPr>
+          <w:rFonts w:hint="eastAsia"/>
+        </w:rPr>
+        <w:t>소모 이펙트</w:t>
+      </w:r>
+    </w:p>
+    <w:p>
+      <w:r>
+        <w:rPr>
+          <w:rFonts w:hint="eastAsia"/>
+        </w:rPr>
+        <w:t>사망 이펙트</w:t>
+      </w:r>
+    </w:p>
+    <w:p>
+      <w:pPr>
+        <w:rPr>
+          <w:rFonts w:hint="eastAsia"/>
+        </w:rPr>
+      </w:pPr>
       <w:bookmarkStart w:id="0" w:name="_GoBack"/>
       <w:bookmarkEnd w:id="0"/>
     </w:p>
     <w:p>
-      <w:r>
-        <w:rPr>
-          <w:rFonts w:hint="eastAsia"/>
-        </w:rPr>
-        <w:t xml:space="preserve">플레이어 </w:t>
-      </w:r>
-      <w:r>
-        <w:rPr>
-          <w:rFonts w:hint="eastAsia"/>
-        </w:rPr>
-        <w:t>이동,</w:t>
-      </w:r>
-      <w:r>
+      <w:pPr>
+        <w:rPr>
+          <w:sz w:val="36"/>
+          <w:szCs w:val="36"/>
+        </w:rPr>
+      </w:pPr>
+      <w:r>
+        <w:rPr>
+          <w:rFonts w:hint="eastAsia"/>
+          <w:sz w:val="36"/>
+          <w:szCs w:val="36"/>
+        </w:rPr>
+        <w:t>유물</w:t>
+      </w:r>
+      <w:r>
+        <w:rPr>
+          <w:sz w:val="36"/>
+          <w:szCs w:val="36"/>
+        </w:rPr>
+        <w:t xml:space="preserve">, </w:t>
+      </w:r>
+      <w:r>
+        <w:rPr>
+          <w:rFonts w:hint="eastAsia"/>
+          <w:sz w:val="36"/>
+          <w:szCs w:val="36"/>
+        </w:rPr>
+        <w:t>장비 효과</w:t>
+      </w:r>
+      <w:r>
+        <w:rPr>
+          <w:rFonts w:hint="eastAsia"/>
+          <w:sz w:val="36"/>
+          <w:szCs w:val="36"/>
+        </w:rPr>
         <w:t xml:space="preserve"> </w:t>
       </w:r>
       <w:r>
         <w:rPr>
-          <w:rFonts w:hint="eastAsia"/>
-        </w:rPr>
-        <w:t>공격,</w:t>
-      </w:r>
-      <w:r>
+          <w:sz w:val="36"/>
+          <w:szCs w:val="36"/>
+        </w:rPr>
+        <w:t>(2</w:t>
+      </w:r>
+      <w:r>
+        <w:rPr>
+          <w:rFonts w:hint="eastAsia"/>
+          <w:sz w:val="36"/>
+          <w:szCs w:val="36"/>
+        </w:rPr>
+        <w:t xml:space="preserve">월 </w:t>
+      </w:r>
+      <w:r>
+        <w:rPr>
+          <w:sz w:val="36"/>
+          <w:szCs w:val="36"/>
+        </w:rPr>
+        <w:t>11</w:t>
+      </w:r>
+      <w:r>
+        <w:rPr>
+          <w:rFonts w:hint="eastAsia"/>
+          <w:sz w:val="36"/>
+          <w:szCs w:val="36"/>
+        </w:rPr>
+        <w:t>일</w:t>
+      </w:r>
+      <w:r>
+        <w:rPr>
+          <w:sz w:val="36"/>
+          <w:szCs w:val="36"/>
+        </w:rPr>
+        <w:t>)</w:t>
+      </w:r>
+    </w:p>
+    <w:p>
+      <w:r>
+        <w:rPr>
+          <w:rFonts w:hint="eastAsia"/>
+        </w:rPr>
+        <w:t>유물과 장비 효과 구현</w:t>
+      </w:r>
+    </w:p>
+    <w:p/>
+    <w:p>
+      <w:pPr>
+        <w:rPr>
+          <w:sz w:val="36"/>
+          <w:szCs w:val="36"/>
+        </w:rPr>
+      </w:pPr>
+      <w:proofErr w:type="spellStart"/>
+      <w:r>
+        <w:rPr>
+          <w:rFonts w:hint="eastAsia"/>
+          <w:sz w:val="36"/>
+          <w:szCs w:val="36"/>
+        </w:rPr>
+        <w:t>장비창</w:t>
+      </w:r>
+      <w:proofErr w:type="spellEnd"/>
+      <w:r>
+        <w:rPr>
+          <w:rFonts w:hint="eastAsia"/>
+          <w:sz w:val="36"/>
+          <w:szCs w:val="36"/>
+        </w:rPr>
+        <w:t>,</w:t>
+      </w:r>
+      <w:r>
+        <w:rPr>
+          <w:sz w:val="36"/>
+          <w:szCs w:val="36"/>
+        </w:rPr>
         <w:t xml:space="preserve"> </w:t>
       </w:r>
       <w:r>
         <w:rPr>
           <w:rFonts w:hint="eastAsia"/>
-        </w:rPr>
-        <w:t>체력</w:t>
-      </w:r>
-      <w:r>
+          <w:sz w:val="36"/>
+          <w:szCs w:val="36"/>
+        </w:rPr>
+        <w:t>유물 획득,</w:t>
+      </w:r>
+      <w:r>
+        <w:rPr>
+          <w:sz w:val="36"/>
+          <w:szCs w:val="36"/>
+        </w:rPr>
+        <w:t xml:space="preserve"> </w:t>
+      </w:r>
+      <w:r>
+        <w:rPr>
+          <w:rFonts w:hint="eastAsia"/>
+          <w:sz w:val="36"/>
+          <w:szCs w:val="36"/>
+        </w:rPr>
+        <w:t>유물 장착</w:t>
+      </w:r>
+      <w:r>
+        <w:rPr>
+          <w:sz w:val="36"/>
+          <w:szCs w:val="36"/>
+        </w:rPr>
         <w:t xml:space="preserve">, </w:t>
       </w:r>
+      <w:r>
+        <w:rPr>
+          <w:rFonts w:hint="eastAsia"/>
+          <w:sz w:val="36"/>
+          <w:szCs w:val="36"/>
+        </w:rPr>
+        <w:t>모험포인트 획득,</w:t>
+      </w:r>
+      <w:r>
+        <w:rPr>
+          <w:sz w:val="36"/>
+          <w:szCs w:val="36"/>
+        </w:rPr>
+        <w:t xml:space="preserve"> </w:t>
+      </w:r>
+      <w:r>
+        <w:rPr>
+          <w:rFonts w:hint="eastAsia"/>
+          <w:sz w:val="36"/>
+          <w:szCs w:val="36"/>
+        </w:rPr>
+        <w:t>스</w:t>
+      </w:r>
+      <w:r>
+        <w:rPr>
+          <w:rFonts w:hint="eastAsia"/>
+          <w:sz w:val="36"/>
+          <w:szCs w:val="36"/>
+        </w:rPr>
+        <w:t>탯</w:t>
+      </w:r>
+      <w:r>
+        <w:rPr>
+          <w:rFonts w:hint="eastAsia"/>
+          <w:sz w:val="36"/>
+          <w:szCs w:val="36"/>
+        </w:rPr>
+        <w:t xml:space="preserve"> 강</w:t>
+      </w:r>
+      <w:r>
+        <w:rPr>
+          <w:rFonts w:hint="eastAsia"/>
+          <w:sz w:val="36"/>
+          <w:szCs w:val="36"/>
+        </w:rPr>
+        <w:t>화</w:t>
+      </w:r>
+      <w:r>
+        <w:rPr>
+          <w:sz w:val="36"/>
+          <w:szCs w:val="36"/>
+        </w:rPr>
+        <w:t>(2</w:t>
+      </w:r>
+      <w:r>
+        <w:rPr>
+          <w:rFonts w:hint="eastAsia"/>
+          <w:sz w:val="36"/>
+          <w:szCs w:val="36"/>
+        </w:rPr>
+        <w:t xml:space="preserve">월 </w:t>
+      </w:r>
+      <w:r>
+        <w:rPr>
+          <w:sz w:val="36"/>
+          <w:szCs w:val="36"/>
+        </w:rPr>
+        <w:t>18</w:t>
+      </w:r>
+      <w:r>
+        <w:rPr>
+          <w:rFonts w:hint="eastAsia"/>
+          <w:sz w:val="36"/>
+          <w:szCs w:val="36"/>
+        </w:rPr>
+        <w:t>일</w:t>
+      </w:r>
+      <w:r>
+        <w:rPr>
+          <w:sz w:val="36"/>
+          <w:szCs w:val="36"/>
+        </w:rPr>
+        <w:t>)</w:t>
+      </w:r>
+    </w:p>
+    <w:p>
+      <w:r>
+        <w:rPr>
+          <w:rFonts w:hint="eastAsia"/>
+        </w:rPr>
+        <w:t>유물 획득(획득 메서드 만들면 스테이지 맡은 애가 클리어 시점에 연결</w:t>
+      </w:r>
+      <w:r>
+        <w:t>)</w:t>
+      </w:r>
+    </w:p>
+    <w:p>
       <w:proofErr w:type="spellStart"/>
       <w:r>
         <w:rPr>
           <w:rFonts w:hint="eastAsia"/>
         </w:rPr>
-        <w:t>스</w:t>
-      </w:r>
-      <w:r>
-        <w:rPr>
-          <w:rFonts w:hint="eastAsia"/>
-        </w:rPr>
-        <w:t>탯</w:t>
+        <w:t>장비창</w:t>
       </w:r>
       <w:proofErr w:type="spellEnd"/>
       <w:r>
+        <w:rPr>
+          <w:rFonts w:hint="eastAsia"/>
+        </w:rPr>
+        <w:t xml:space="preserve"> 제작</w:t>
+      </w:r>
+      <w:r>
+        <w:rPr>
+          <w:rFonts w:hint="eastAsia"/>
+        </w:rPr>
         <w:t>(</w:t>
       </w:r>
-      <w:r>
-        <w:rPr>
-          <w:rFonts w:hint="eastAsia"/>
-        </w:rPr>
-        <w:t>강화는 나중에</w:t>
-      </w:r>
-      <w:r>
-        <w:t xml:space="preserve">), </w:t>
-      </w:r>
-      <w:r>
-        <w:rPr>
-          <w:rFonts w:hint="eastAsia"/>
-        </w:rPr>
-        <w:t>애니메이션</w:t>
-      </w:r>
-    </w:p>
-    <w:p>
-      <w:r>
-        <w:rPr>
-          <w:rFonts w:hint="eastAsia"/>
-        </w:rPr>
-        <w:t xml:space="preserve">돈 획득(메서드 만들어 두면 몬스터 맡은 애가 </w:t>
-      </w:r>
       <w:proofErr w:type="spellStart"/>
       <w:r>
         <w:rPr>
           <w:rFonts w:hint="eastAsia"/>
         </w:rPr>
-        <w:t>몬스터랑</w:t>
+        <w:t>메인씬</w:t>
       </w:r>
       <w:proofErr w:type="spellEnd"/>
       <w:r>
         <w:rPr>
           <w:rFonts w:hint="eastAsia"/>
         </w:rPr>
+        <w:t xml:space="preserve"> 맡은 애가 </w:t>
+      </w:r>
+      <w:proofErr w:type="spellStart"/>
+      <w:r>
+        <w:rPr>
+          <w:rFonts w:hint="eastAsia"/>
+        </w:rPr>
+        <w:t>메인씬이랑</w:t>
+      </w:r>
+      <w:proofErr w:type="spellEnd"/>
+      <w:r>
+        <w:rPr>
+          <w:rFonts w:hint="eastAsia"/>
+        </w:rPr>
         <w:t xml:space="preserve"> 연결</w:t>
       </w:r>
       <w:r>
@@ -185,7 +541,24 @@
         <w:rPr>
           <w:rFonts w:hint="eastAsia"/>
         </w:rPr>
-        <w:t>돈 저장</w:t>
+        <w:t>장비창에서 유물 장착</w:t>
+      </w:r>
+    </w:p>
+    <w:p>
+      <w:r>
+        <w:rPr>
+          <w:rFonts w:hint="eastAsia"/>
+        </w:rPr>
+        <w:t>스테이지의 한 구간을 클리어 하면 모험 포인트를 획득,</w:t>
+      </w:r>
+      <w:r>
+        <w:t xml:space="preserve"> </w:t>
+      </w:r>
+      <w:r>
+        <w:rPr>
+          <w:rFonts w:hint="eastAsia"/>
+        </w:rPr>
+        <w:t>그 포인트로 스탯 강화</w:t>
       </w:r>
     </w:p>
     <w:p/>
@@ -202,7 +575,7 @@
           <w:sz w:val="36"/>
           <w:szCs w:val="36"/>
         </w:rPr>
-        <w:t>유물</w:t>
+        <w:t>장비</w:t>
       </w:r>
       <w:r>
         <w:rPr>
@@ -217,15 +590,7 @@
           <w:sz w:val="36"/>
           <w:szCs w:val="36"/>
         </w:rPr>
-        <w:t>장비 효과</w:t>
-      </w:r>
-      <w:r>
-        <w:rPr>
-          <w:rFonts w:hint="eastAsia"/>
-          <w:sz w:val="36"/>
-          <w:szCs w:val="36"/>
-        </w:rPr>
-        <w:t xml:space="preserve"> </w:t>
+        <w:t>유물 강화</w:t>
       </w:r>
       <w:r>
         <w:rPr>
@@ -247,7 +612,7 @@
           <w:sz w:val="36"/>
           <w:szCs w:val="36"/>
         </w:rPr>
-        <w:t>11</w:t>
+        <w:t>25</w:t>
       </w:r>
       <w:r>
         <w:rPr>
@@ -266,369 +631,6 @@
       </w:r>
     </w:p>
     <w:p>
-      <w:pPr>
-        <w:rPr>
-          <w:rFonts w:hint="eastAsia"/>
-        </w:rPr>
-      </w:pPr>
-      <w:r>
-        <w:rPr>
-          <w:rFonts w:hint="eastAsia"/>
-        </w:rPr>
-        <w:t>유물과 장비 효과 구현</w:t>
-      </w:r>
-    </w:p>
-    <w:p/>
-    <w:p>
-      <w:pPr>
-        <w:rPr>
-          <w:rFonts w:hint="eastAsia"/>
-          <w:sz w:val="36"/>
-          <w:szCs w:val="36"/>
-        </w:rPr>
-      </w:pPr>
-      <w:proofErr w:type="spellStart"/>
-      <w:r>
-        <w:rPr>
-          <w:rFonts w:hint="eastAsia"/>
-          <w:sz w:val="36"/>
-          <w:szCs w:val="36"/>
-        </w:rPr>
-        <w:t>장비창</w:t>
-      </w:r>
-      <w:proofErr w:type="spellEnd"/>
-      <w:r>
-        <w:rPr>
-          <w:rFonts w:hint="eastAsia"/>
-          <w:sz w:val="36"/>
-          <w:szCs w:val="36"/>
-        </w:rPr>
-        <w:t>,</w:t>
-      </w:r>
-      <w:r>
-        <w:rPr>
-          <w:sz w:val="36"/>
-          <w:szCs w:val="36"/>
-        </w:rPr>
-        <w:t xml:space="preserve"> </w:t>
-      </w:r>
-      <w:r>
-        <w:rPr>
-          <w:rFonts w:hint="eastAsia"/>
-          <w:sz w:val="36"/>
-          <w:szCs w:val="36"/>
-        </w:rPr>
-        <w:t>유물 획득,</w:t>
-      </w:r>
-      <w:r>
-        <w:rPr>
-          <w:sz w:val="36"/>
-          <w:szCs w:val="36"/>
-        </w:rPr>
-        <w:t xml:space="preserve"> </w:t>
-      </w:r>
-      <w:r>
-        <w:rPr>
-          <w:rFonts w:hint="eastAsia"/>
-          <w:sz w:val="36"/>
-          <w:szCs w:val="36"/>
-        </w:rPr>
-        <w:t>유물 장착</w:t>
-      </w:r>
-      <w:r>
-        <w:rPr>
-          <w:sz w:val="36"/>
-          <w:szCs w:val="36"/>
-        </w:rPr>
-        <w:t xml:space="preserve">, </w:t>
-      </w:r>
-      <w:r>
-        <w:rPr>
-          <w:rFonts w:hint="eastAsia"/>
-          <w:sz w:val="36"/>
-          <w:szCs w:val="36"/>
-        </w:rPr>
-        <w:t>모험포인트 획득,</w:t>
-      </w:r>
-      <w:r>
-        <w:rPr>
-          <w:sz w:val="36"/>
-          <w:szCs w:val="36"/>
-        </w:rPr>
-        <w:t xml:space="preserve"> </w:t>
-      </w:r>
-      <w:proofErr w:type="spellStart"/>
-      <w:r>
-        <w:rPr>
-          <w:rFonts w:hint="eastAsia"/>
-          <w:sz w:val="36"/>
-          <w:szCs w:val="36"/>
-        </w:rPr>
-        <w:t>스</w:t>
-      </w:r>
-      <w:r>
-        <w:rPr>
-          <w:rFonts w:hint="eastAsia"/>
-          <w:sz w:val="36"/>
-          <w:szCs w:val="36"/>
-        </w:rPr>
-        <w:t>탯</w:t>
-      </w:r>
-      <w:proofErr w:type="spellEnd"/>
-      <w:r>
-        <w:rPr>
-          <w:rFonts w:hint="eastAsia"/>
-          <w:sz w:val="36"/>
-          <w:szCs w:val="36"/>
-        </w:rPr>
-        <w:t xml:space="preserve"> 강</w:t>
-      </w:r>
-      <w:r>
-        <w:rPr>
-          <w:rFonts w:hint="eastAsia"/>
-          <w:sz w:val="36"/>
-          <w:szCs w:val="36"/>
-        </w:rPr>
-        <w:t>화</w:t>
-      </w:r>
-      <w:r>
-        <w:rPr>
-          <w:sz w:val="36"/>
-          <w:szCs w:val="36"/>
-        </w:rPr>
-        <w:t>(2</w:t>
-      </w:r>
-      <w:r>
-        <w:rPr>
-          <w:rFonts w:hint="eastAsia"/>
-          <w:sz w:val="36"/>
-          <w:szCs w:val="36"/>
-        </w:rPr>
-        <w:t xml:space="preserve">월 </w:t>
-      </w:r>
-      <w:r>
-        <w:rPr>
-          <w:sz w:val="36"/>
-          <w:szCs w:val="36"/>
-        </w:rPr>
-        <w:t>18</w:t>
-      </w:r>
-      <w:r>
-        <w:rPr>
-          <w:rFonts w:hint="eastAsia"/>
-          <w:sz w:val="36"/>
-          <w:szCs w:val="36"/>
-        </w:rPr>
-        <w:t>일</w:t>
-      </w:r>
-      <w:r>
-        <w:rPr>
-          <w:sz w:val="36"/>
-          <w:szCs w:val="36"/>
-        </w:rPr>
-        <w:t>)</w:t>
-      </w:r>
-    </w:p>
-    <w:p>
-      <w:r>
-        <w:rPr>
-          <w:rFonts w:hint="eastAsia"/>
-        </w:rPr>
-        <w:t>유물 획득(획득 메서드 만들면 스테이지 맡은 애가 클리어 시점에 연결</w:t>
-      </w:r>
-      <w:r>
-        <w:t>)</w:t>
-      </w:r>
-    </w:p>
-    <w:p>
-      <w:pPr>
-        <w:rPr>
-          <w:rFonts w:hint="eastAsia"/>
-        </w:rPr>
-      </w:pPr>
-      <w:proofErr w:type="spellStart"/>
-      <w:r>
-        <w:rPr>
-          <w:rFonts w:hint="eastAsia"/>
-        </w:rPr>
-        <w:t>장비창</w:t>
-      </w:r>
-      <w:proofErr w:type="spellEnd"/>
-      <w:r>
-        <w:rPr>
-          <w:rFonts w:hint="eastAsia"/>
-        </w:rPr>
-        <w:t xml:space="preserve"> 제작</w:t>
-      </w:r>
-      <w:r>
-        <w:rPr>
-          <w:rFonts w:hint="eastAsia"/>
-        </w:rPr>
-        <w:t>(</w:t>
-      </w:r>
-      <w:proofErr w:type="spellStart"/>
-      <w:r>
-        <w:rPr>
-          <w:rFonts w:hint="eastAsia"/>
-        </w:rPr>
-        <w:t>메인씬</w:t>
-      </w:r>
-      <w:proofErr w:type="spellEnd"/>
-      <w:r>
-        <w:rPr>
-          <w:rFonts w:hint="eastAsia"/>
-        </w:rPr>
-        <w:t xml:space="preserve"> 맡은 애가 </w:t>
-      </w:r>
-      <w:proofErr w:type="spellStart"/>
-      <w:r>
-        <w:rPr>
-          <w:rFonts w:hint="eastAsia"/>
-        </w:rPr>
-        <w:t>메인씬이랑</w:t>
-      </w:r>
-      <w:proofErr w:type="spellEnd"/>
-      <w:r>
-        <w:rPr>
-          <w:rFonts w:hint="eastAsia"/>
-        </w:rPr>
-        <w:t xml:space="preserve"> 연결</w:t>
-      </w:r>
-      <w:r>
-        <w:t>)</w:t>
-      </w:r>
-    </w:p>
-    <w:p>
-      <w:pPr>
-        <w:rPr>
-          <w:rFonts w:hint="eastAsia"/>
-        </w:rPr>
-      </w:pPr>
-      <w:r>
-        <w:rPr>
-          <w:rFonts w:hint="eastAsia"/>
-        </w:rPr>
-        <w:t>장비창에서 유물 장착</w:t>
-      </w:r>
-    </w:p>
-    <w:p>
-      <w:pPr>
-        <w:rPr>
-          <w:rFonts w:hint="eastAsia"/>
-        </w:rPr>
-      </w:pPr>
-      <w:r>
-        <w:rPr>
-          <w:rFonts w:hint="eastAsia"/>
-        </w:rPr>
-        <w:t>스테이지의 한 구간을 클리어 하면 모험 포인트를 획득,</w:t>
-      </w:r>
-      <w:r>
-        <w:t xml:space="preserve"> </w:t>
-      </w:r>
-      <w:r>
-        <w:rPr>
-          <w:rFonts w:hint="eastAsia"/>
-        </w:rPr>
-        <w:t xml:space="preserve">그 포인트로 </w:t>
-      </w:r>
-      <w:proofErr w:type="spellStart"/>
-      <w:r>
-        <w:rPr>
-          <w:rFonts w:hint="eastAsia"/>
-        </w:rPr>
-        <w:t>스탯</w:t>
-      </w:r>
-      <w:proofErr w:type="spellEnd"/>
-      <w:r>
-        <w:rPr>
-          <w:rFonts w:hint="eastAsia"/>
-        </w:rPr>
-        <w:t xml:space="preserve"> 강화</w:t>
-      </w:r>
-    </w:p>
-    <w:p>
-      <w:pPr>
-        <w:rPr>
-          <w:rFonts w:hint="eastAsia"/>
-        </w:rPr>
-      </w:pPr>
-    </w:p>
-    <w:p>
-      <w:pPr>
-        <w:rPr>
-          <w:rFonts w:hint="eastAsia"/>
-          <w:sz w:val="36"/>
-          <w:szCs w:val="36"/>
-        </w:rPr>
-      </w:pPr>
-      <w:r>
-        <w:rPr>
-          <w:rFonts w:hint="eastAsia"/>
-          <w:sz w:val="36"/>
-          <w:szCs w:val="36"/>
-        </w:rPr>
-        <w:t>장비</w:t>
-      </w:r>
-      <w:r>
-        <w:rPr>
-          <w:sz w:val="36"/>
-          <w:szCs w:val="36"/>
-        </w:rPr>
-        <w:t xml:space="preserve">, </w:t>
-      </w:r>
-      <w:r>
-        <w:rPr>
-          <w:rFonts w:hint="eastAsia"/>
-          <w:sz w:val="36"/>
-          <w:szCs w:val="36"/>
-        </w:rPr>
-        <w:t>유물 강화</w:t>
-      </w:r>
-      <w:r>
-        <w:rPr>
-          <w:sz w:val="36"/>
-          <w:szCs w:val="36"/>
-        </w:rPr>
-        <w:t>(2</w:t>
-      </w:r>
-      <w:r>
-        <w:rPr>
-          <w:rFonts w:hint="eastAsia"/>
-          <w:sz w:val="36"/>
-          <w:szCs w:val="36"/>
-        </w:rPr>
-        <w:t xml:space="preserve">월 </w:t>
-      </w:r>
-      <w:r>
-        <w:rPr>
-          <w:sz w:val="36"/>
-          <w:szCs w:val="36"/>
-        </w:rPr>
-        <w:t>25</w:t>
-      </w:r>
-      <w:r>
-        <w:rPr>
-          <w:rFonts w:hint="eastAsia"/>
-          <w:sz w:val="36"/>
-          <w:szCs w:val="36"/>
-        </w:rPr>
-        <w:t>일</w:t>
-      </w:r>
-      <w:r>
-        <w:rPr>
-          <w:sz w:val="36"/>
-          <w:szCs w:val="36"/>
-        </w:rPr>
-        <w:t>)</w:t>
-      </w:r>
-    </w:p>
-    <w:p>
-      <w:pPr>
-        <w:rPr>
-          <w:rFonts w:hint="eastAsia"/>
-        </w:rPr>
-      </w:pPr>
       <w:r>
         <w:rPr>
           <w:rFonts w:hint="eastAsia"/>
@@ -1486,7 +1488,7 @@
 </file>
 
 <file path=customXml/itemProps1.xml><?xml version="1.0" encoding="utf-8"?>
-<ds:datastoreItem xmlns:ds="http://schemas.openxmlformats.org/officeDocument/2006/customXml" ds:itemID="{425EB25D-E111-485E-890D-4A434DBA1CC9}">
+<ds:datastoreItem xmlns:ds="http://schemas.openxmlformats.org/officeDocument/2006/customXml" ds:itemID="{04A3256E-DFDB-45D4-8833-F7588343223B}">
   <ds:schemaRefs>
     <ds:schemaRef ds:uri="http://schemas.openxmlformats.org/officeDocument/2006/bibliography"/>
   </ds:schemaRefs>

</xml_diff>